<commit_message>
Created ticking bomb animation, exploding bomb animation, preview bomb animation. Created classes. Added mockup, umls...
</commit_message>
<xml_diff>
--- a/Bombic/bombic.docx
+++ b/Bombic/bombic.docx
@@ -218,15 +218,84 @@
     </w:p>
     <w:p>
       <w:r>
-        <w:t>Talvez tirar as diagonais do mov</w:t>
+        <w:t>Talvez tirar as diagonais do movimento</w:t>
+      </w:r>
+      <w:r>
+        <w:t xml:space="preserve"> </w:t>
+      </w:r>
+      <w:r>
+        <w:rPr>
+          <w:b/>
+          <w:color w:val="FF0000"/>
+        </w:rPr>
+        <w:t>CHECK</w:t>
+      </w:r>
+    </w:p>
+    <w:p>
+      <w:r>
+        <w:t>Criar bombas</w:t>
+      </w:r>
+    </w:p>
+    <w:p/>
+    <w:p>
+      <w:proofErr w:type="spellStart"/>
+      <w:r>
+        <w:t>INteractiveTileObject</w:t>
+      </w:r>
+      <w:proofErr w:type="spellEnd"/>
+      <w:r>
+        <w:t xml:space="preserve"> meter um </w:t>
+      </w:r>
+      <w:proofErr w:type="spellStart"/>
+      <w:r>
+        <w:t>tileset</w:t>
+      </w:r>
+      <w:proofErr w:type="spellEnd"/>
+      <w:r>
+        <w:t>, para usar com os barris…</w:t>
+      </w:r>
+    </w:p>
+    <w:p>
+      <w:proofErr w:type="spellStart"/>
+      <w:r>
+        <w:t>Qd</w:t>
+      </w:r>
+      <w:proofErr w:type="spellEnd"/>
+      <w:r>
+        <w:t xml:space="preserve"> bomba acaba explosão, colocar tiles com VERDE</w:t>
+      </w:r>
+    </w:p>
+    <w:p>
+      <w:r>
+        <w:t xml:space="preserve">Criar </w:t>
+      </w:r>
+      <w:proofErr w:type="spellStart"/>
+      <w:r>
+        <w:t>contact</w:t>
+      </w:r>
+      <w:proofErr w:type="spellEnd"/>
+      <w:r>
+        <w:t xml:space="preserve"> </w:t>
+      </w:r>
+      <w:proofErr w:type="spellStart"/>
+      <w:r>
+        <w:t>listener</w:t>
+      </w:r>
+      <w:proofErr w:type="spellEnd"/>
+      <w:r>
+        <w:t xml:space="preserve">; retirar bombas </w:t>
+      </w:r>
+      <w:proofErr w:type="spellStart"/>
+      <w:r>
+        <w:t>qd</w:t>
+      </w:r>
+      <w:proofErr w:type="spellEnd"/>
+      <w:r>
+        <w:t xml:space="preserve"> acabam</w:t>
       </w:r>
       <w:bookmarkStart w:id="0" w:name="_GoBack"/>
       <w:bookmarkEnd w:id="0"/>
-      <w:r>
-        <w:t>imento</w:t>
-      </w:r>
-    </w:p>
-    <w:p/>
+    </w:p>
     <w:p/>
     <w:sectPr>
       <w:pgSz w:w="11906" w:h="16838"/>

</xml_diff>